<commit_message>
Changed the place where to meet
</commit_message>
<xml_diff>
--- a/Agendas + Meetings/[25-02-2019] Agenda.docx
+++ b/Agendas + Meetings/[25-02-2019] Agenda.docx
@@ -347,6 +347,17 @@
                               </w:rPr>
                               <w:t>DW-</w:t>
                             </w:r>
+                            <w:r>
+                              <w:rPr>
+                                <w:rFonts w:ascii="ITC Officina Sans Std Book" w:hAnsi="ITC Officina Sans Std Book"/>
+                                <w:sz w:val="22"/>
+                                <w:szCs w:val="24"/>
+                                <w:lang w:val="en-GB"/>
+                              </w:rPr>
+                              <w:t>IZ 1</w:t>
+                            </w:r>
+                            <w:bookmarkStart w:id="0" w:name="_GoBack"/>
+                            <w:bookmarkEnd w:id="0"/>
                           </w:p>
                         </w:txbxContent>
                       </wps:txbx>
@@ -660,6 +671,17 @@
                         </w:rPr>
                         <w:t>DW-</w:t>
                       </w:r>
+                      <w:r>
+                        <w:rPr>
+                          <w:rFonts w:ascii="ITC Officina Sans Std Book" w:hAnsi="ITC Officina Sans Std Book"/>
+                          <w:sz w:val="22"/>
+                          <w:szCs w:val="24"/>
+                          <w:lang w:val="en-GB"/>
+                        </w:rPr>
+                        <w:t>IZ 1</w:t>
+                      </w:r>
+                      <w:bookmarkStart w:id="1" w:name="_GoBack"/>
+                      <w:bookmarkEnd w:id="1"/>
                     </w:p>
                   </w:txbxContent>
                 </v:textbox>
@@ -975,8 +997,6 @@
         </w:rPr>
         <w:t>Week 25/02 up to 04/03</w:t>
       </w:r>
-      <w:bookmarkStart w:id="0" w:name="_GoBack"/>
-      <w:bookmarkEnd w:id="0"/>
     </w:p>
     <w:p>
       <w:pPr>
@@ -3525,7 +3545,7 @@
 </file>
 
 <file path=customXml/itemProps1.xml><?xml version="1.0" encoding="utf-8"?>
-<ds:datastoreItem xmlns:ds="http://schemas.openxmlformats.org/officeDocument/2006/customXml" ds:itemID="{98FD2719-A6CD-44F6-BC7C-A54D98CF0470}">
+<ds:datastoreItem xmlns:ds="http://schemas.openxmlformats.org/officeDocument/2006/customXml" ds:itemID="{C4EF3BFC-4198-4876-99F4-00BEE94B4701}">
   <ds:schemaRefs>
     <ds:schemaRef ds:uri="http://schemas.openxmlformats.org/officeDocument/2006/bibliography"/>
   </ds:schemaRefs>

</xml_diff>